<commit_message>
[GQA] Correção dos relatórios de NC.
</commit_message>
<xml_diff>
--- a/Artefatos de Documentação/Processo Aplicado/EveRemind/7-Garantia da Qualidade/Relatórios/[01] Relatório de Não Conformidade.docx
+++ b/Artefatos de Documentação/Processo Aplicado/EveRemind/7-Garantia da Qualidade/Relatórios/[01] Relatório de Não Conformidade.docx
@@ -471,7 +471,7 @@
                           <a:blip r:embed="rId5" cstate="print">
                             <a:extLst>
                               <a:ext uri="{28A0092B-C50C-407E-A947-70E740481C1C}">
-                                <a14:useLocalDpi xmlns:a14="http://schemas.microsoft.com/office/drawing/2010/main" xmlns:wps="http://schemas.microsoft.com/office/word/2010/wordprocessingShape" xmlns:wpi="http://schemas.microsoft.com/office/word/2010/wordprocessingInk" xmlns:wpg="http://schemas.microsoft.com/office/word/2010/wordprocessingGroup" xmlns:w15="http://schemas.microsoft.com/office/word/2012/wordml" xmlns:w14="http://schemas.microsoft.com/office/word/2010/wordml" xmlns:w="http://schemas.openxmlformats.org/wordprocessingml/2006/main" xmlns:w10="urn:schemas-microsoft-com:office:word" xmlns:wp14="http://schemas.microsoft.com/office/word/2010/wordprocessingDrawing" xmlns:v="urn:schemas-microsoft-com:vml" xmlns:o="urn:schemas-microsoft-com:office:office" xmlns:mc="http://schemas.openxmlformats.org/markup-compatibility/2006" xmlns:wpc="http://schemas.microsoft.com/office/word/2010/wordprocessingCanvas" xmlns="" val="0"/>
+                                <a14:useLocalDpi xmlns="" xmlns:wpc="http://schemas.microsoft.com/office/word/2010/wordprocessingCanvas" xmlns:mc="http://schemas.openxmlformats.org/markup-compatibility/2006" xmlns:o="urn:schemas-microsoft-com:office:office" xmlns:v="urn:schemas-microsoft-com:vml" xmlns:wp14="http://schemas.microsoft.com/office/word/2010/wordprocessingDrawing" xmlns:w10="urn:schemas-microsoft-com:office:word" xmlns:w="http://schemas.openxmlformats.org/wordprocessingml/2006/main" xmlns:w14="http://schemas.microsoft.com/office/word/2010/wordml" xmlns:w15="http://schemas.microsoft.com/office/word/2012/wordml" xmlns:wpg="http://schemas.microsoft.com/office/word/2010/wordprocessingGroup" xmlns:wpi="http://schemas.microsoft.com/office/word/2010/wordprocessingInk" xmlns:wps="http://schemas.microsoft.com/office/word/2010/wordprocessingShape" xmlns:a14="http://schemas.microsoft.com/office/drawing/2010/main" val="0"/>
                               </a:ext>
                             </a:extLst>
                           </a:blip>
@@ -661,7 +661,7 @@
                           <a:blip r:embed="rId6" cstate="print">
                             <a:extLst>
                               <a:ext uri="{28A0092B-C50C-407E-A947-70E740481C1C}">
-                                <a14:useLocalDpi xmlns:a14="http://schemas.microsoft.com/office/drawing/2010/main" xmlns:wps="http://schemas.microsoft.com/office/word/2010/wordprocessingShape" xmlns:wpi="http://schemas.microsoft.com/office/word/2010/wordprocessingInk" xmlns:wpg="http://schemas.microsoft.com/office/word/2010/wordprocessingGroup" xmlns:w15="http://schemas.microsoft.com/office/word/2012/wordml" xmlns:w14="http://schemas.microsoft.com/office/word/2010/wordml" xmlns:w="http://schemas.openxmlformats.org/wordprocessingml/2006/main" xmlns:w10="urn:schemas-microsoft-com:office:word" xmlns:wp14="http://schemas.microsoft.com/office/word/2010/wordprocessingDrawing" xmlns:v="urn:schemas-microsoft-com:vml" xmlns:o="urn:schemas-microsoft-com:office:office" xmlns:mc="http://schemas.openxmlformats.org/markup-compatibility/2006" xmlns:wpc="http://schemas.microsoft.com/office/word/2010/wordprocessingCanvas" xmlns="" val="0"/>
+                                <a14:useLocalDpi xmlns="" xmlns:wpc="http://schemas.microsoft.com/office/word/2010/wordprocessingCanvas" xmlns:mc="http://schemas.openxmlformats.org/markup-compatibility/2006" xmlns:o="urn:schemas-microsoft-com:office:office" xmlns:v="urn:schemas-microsoft-com:vml" xmlns:wp14="http://schemas.microsoft.com/office/word/2010/wordprocessingDrawing" xmlns:w10="urn:schemas-microsoft-com:office:word" xmlns:w="http://schemas.openxmlformats.org/wordprocessingml/2006/main" xmlns:w14="http://schemas.microsoft.com/office/word/2010/wordml" xmlns:w15="http://schemas.microsoft.com/office/word/2012/wordml" xmlns:wpg="http://schemas.microsoft.com/office/word/2010/wordprocessingGroup" xmlns:wpi="http://schemas.microsoft.com/office/word/2010/wordprocessingInk" xmlns:wps="http://schemas.microsoft.com/office/word/2010/wordprocessingShape" xmlns:a14="http://schemas.microsoft.com/office/drawing/2010/main" val="0"/>
                               </a:ext>
                             </a:extLst>
                           </a:blip>
@@ -921,7 +921,7 @@
                 <w:sz w:val="24"/>
                 <w:szCs w:val="24"/>
               </w:rPr>
-              <w:t xml:space="preserve">A auditoria agendada para 20/05/2015 </w:t>
+              <w:t xml:space="preserve">A auditoria agendada </w:t>
             </w:r>
             <w:r>
               <w:rPr>
@@ -1935,7 +1935,7 @@
 </file>
 
 <file path=customXml/itemProps1.xml><?xml version="1.0" encoding="utf-8"?>
-<ds:datastoreItem xmlns:ds="http://schemas.openxmlformats.org/officeDocument/2006/customXml" ds:itemID="{FD3E236B-433E-4189-B2DF-13EDD7DE502F}">
+<ds:datastoreItem xmlns:ds="http://schemas.openxmlformats.org/officeDocument/2006/customXml" ds:itemID="{6367BDC1-F91F-4B8F-8F62-6C4A87A05072}">
   <ds:schemaRefs>
     <ds:schemaRef ds:uri="http://schemas.openxmlformats.org/officeDocument/2006/bibliography"/>
   </ds:schemaRefs>

</xml_diff>